<commit_message>
update governing board report templates
</commit_message>
<xml_diff>
--- a/content/assets/files/headteacher-board-report-template.docx
+++ b/content/assets/files/headteacher-board-report-template.docx
@@ -11,13 +11,13 @@
         <mc:AlternateContent>
           <mc:Choice Requires="wpg">
             <w:drawing>
-              <wp:anchor distT="0" distB="0" distL="114300" distR="114300" simplePos="0" relativeHeight="251664384" behindDoc="0" locked="0" layoutInCell="1" allowOverlap="1" wp14:anchorId="1BC9ACAD" wp14:editId="382F0D2F">
+              <wp:anchor distT="0" distB="0" distL="114300" distR="114300" simplePos="0" relativeHeight="251664384" behindDoc="0" locked="0" layoutInCell="1" allowOverlap="1" wp14:anchorId="1BC9ACAD" wp14:editId="11D532C8">
                 <wp:simplePos x="0" y="0"/>
                 <wp:positionH relativeFrom="column">
-                  <wp:posOffset>-588093</wp:posOffset>
+                  <wp:posOffset>-587556</wp:posOffset>
                 </wp:positionH>
                 <wp:positionV relativeFrom="paragraph">
-                  <wp:posOffset>-560263</wp:posOffset>
+                  <wp:posOffset>-558528</wp:posOffset>
                 </wp:positionV>
                 <wp:extent cx="7639050" cy="1828800"/>
                 <wp:effectExtent l="0" t="0" r="0" b="0"/>
@@ -90,40 +90,6 @@
                           <a:noAutofit/>
                         </wps:bodyPr>
                       </wps:wsp>
-                      <pic:pic xmlns:pic="http://schemas.openxmlformats.org/drawingml/2006/picture">
-                        <pic:nvPicPr>
-                          <pic:cNvPr id="144094224" name="Picture 13" descr="A logo with white letters and pink dots&#10;&#10;AI-generated content may be incorrect."/>
-                          <pic:cNvPicPr>
-                            <a:picLocks noChangeAspect="1"/>
-                          </pic:cNvPicPr>
-                        </pic:nvPicPr>
-                        <pic:blipFill>
-                          <a:blip r:embed="rId11" cstate="print">
-                            <a:extLst>
-                              <a:ext uri="{28A0092B-C50C-407E-A947-70E740481C1C}">
-                                <a14:useLocalDpi xmlns:a14="http://schemas.microsoft.com/office/drawing/2010/main" val="0"/>
-                              </a:ext>
-                            </a:extLst>
-                          </a:blip>
-                          <a:srcRect/>
-                          <a:stretch>
-                            <a:fillRect/>
-                          </a:stretch>
-                        </pic:blipFill>
-                        <pic:spPr bwMode="auto">
-                          <a:xfrm>
-                            <a:off x="390525" y="561975"/>
-                            <a:ext cx="2785745" cy="832485"/>
-                          </a:xfrm>
-                          <a:prstGeom prst="rect">
-                            <a:avLst/>
-                          </a:prstGeom>
-                          <a:noFill/>
-                          <a:ln>
-                            <a:noFill/>
-                          </a:ln>
-                        </pic:spPr>
-                      </pic:pic>
                       <wps:wsp>
                         <wps:cNvPr id="1726850866" name="Text Box 2"/>
                         <wps:cNvSpPr txBox="1">
@@ -131,7 +97,7 @@
                         </wps:cNvSpPr>
                         <wps:spPr bwMode="auto">
                           <a:xfrm>
-                            <a:off x="3467100" y="485775"/>
+                            <a:off x="3499758" y="502918"/>
                             <a:ext cx="3676650" cy="869315"/>
                           </a:xfrm>
                           <a:prstGeom prst="rect">
@@ -218,7 +184,16 @@
                                   <w:sz w:val="18"/>
                                   <w:szCs w:val="18"/>
                                 </w:rPr>
-                                <w:t>national membership association for school and trust governance.</w:t>
+                                <w:t>national</w:t>
+                              </w:r>
+                              <w:r>
+                                <w:rPr>
+                                  <w:rFonts w:ascii="Lexend Deca" w:hAnsi="Lexend Deca"/>
+                                  <w:color w:val="FFFFFF" w:themeColor="background1"/>
+                                  <w:sz w:val="18"/>
+                                  <w:szCs w:val="18"/>
+                                </w:rPr>
+                                <w:t xml:space="preserve"> membership association for school and trust governance.</w:t>
                               </w:r>
                             </w:p>
                             <w:p>
@@ -246,6 +221,40 @@
                           <a:spAutoFit/>
                         </wps:bodyPr>
                       </wps:wsp>
+                      <pic:pic xmlns:pic="http://schemas.openxmlformats.org/drawingml/2006/picture">
+                        <pic:nvPicPr>
+                          <pic:cNvPr id="144094224" name="Picture 13" descr="A logo with white letters and pink dots&#10;&#10;AI-generated content may be incorrect."/>
+                          <pic:cNvPicPr>
+                            <a:picLocks noChangeAspect="1"/>
+                          </pic:cNvPicPr>
+                        </pic:nvPicPr>
+                        <pic:blipFill>
+                          <a:blip r:embed="rId11" cstate="print">
+                            <a:extLst>
+                              <a:ext uri="{28A0092B-C50C-407E-A947-70E740481C1C}">
+                                <a14:useLocalDpi xmlns:a14="http://schemas.microsoft.com/office/drawing/2010/main" val="0"/>
+                              </a:ext>
+                            </a:extLst>
+                          </a:blip>
+                          <a:srcRect/>
+                          <a:stretch>
+                            <a:fillRect/>
+                          </a:stretch>
+                        </pic:blipFill>
+                        <pic:spPr bwMode="auto">
+                          <a:xfrm>
+                            <a:off x="390525" y="561975"/>
+                            <a:ext cx="2785745" cy="832485"/>
+                          </a:xfrm>
+                          <a:prstGeom prst="rect">
+                            <a:avLst/>
+                          </a:prstGeom>
+                          <a:noFill/>
+                          <a:ln>
+                            <a:noFill/>
+                          </a:ln>
+                        </pic:spPr>
+                      </pic:pic>
                       <wps:wsp>
                         <wps:cNvPr id="174433852" name="Straight Connector 11"/>
                         <wps:cNvCnPr/>
@@ -356,39 +365,17 @@
           </mc:Choice>
           <mc:Fallback>
             <w:pict>
-              <v:group w14:anchorId="1BC9ACAD" id="Group 9" o:spid="_x0000_s1026" style="position:absolute;margin-left:-46.3pt;margin-top:-44.1pt;width:601.5pt;height:2in;z-index:251664384" coordsize="76390,18288" o:gfxdata="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">
+              <v:group w14:anchorId="1BC9ACAD" id="Group 9" o:spid="_x0000_s1026" style="position:absolute;margin-left:-46.25pt;margin-top:-44pt;width:601.5pt;height:2in;z-index:251664384" coordsize="76390,18288" o:gfxdata="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">
                 <v:rect id="Rectangle 5" o:spid="_x0000_s1027" style="position:absolute;width:76390;height:18288;visibility:visible;mso-wrap-style:square;v-text-anchor:middle" o:gfxdata="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" fillcolor="#00407b" stroked="f" strokeweight="1pt">
                   <v:fill color2="#ff77a8" angle="30" colors="0 #00407b;46531f #b5679b;1 #ff77a8" focus="100%" type="gradient">
                     <o:fill v:ext="view" type="gradientUnscaled"/>
                   </v:fill>
                 </v:rect>
-                <v:shapetype id="_x0000_t75" coordsize="21600,21600" o:spt="75" o:preferrelative="t" path="m@4@5l@4@11@9@11@9@5xe" filled="f" stroked="f">
-                  <v:stroke joinstyle="miter"/>
-                  <v:formulas>
-                    <v:f eqn="if lineDrawn pixelLineWidth 0"/>
-                    <v:f eqn="sum @0 1 0"/>
-                    <v:f eqn="sum 0 0 @1"/>
-                    <v:f eqn="prod @2 1 2"/>
-                    <v:f eqn="prod @3 21600 pixelWidth"/>
-                    <v:f eqn="prod @3 21600 pixelHeight"/>
-                    <v:f eqn="sum @0 0 1"/>
-                    <v:f eqn="prod @6 1 2"/>
-                    <v:f eqn="prod @7 21600 pixelWidth"/>
-                    <v:f eqn="sum @8 21600 0"/>
-                    <v:f eqn="prod @7 21600 pixelHeight"/>
-                    <v:f eqn="sum @10 21600 0"/>
-                  </v:formulas>
-                  <v:path o:extrusionok="f" gradientshapeok="t" o:connecttype="rect"/>
-                  <o:lock v:ext="edit" aspectratio="t"/>
-                </v:shapetype>
-                <v:shape id="Picture 13" o:spid="_x0000_s1028" type="#_x0000_t75" alt="A logo with white letters and pink dots&#10;&#10;AI-generated content may be incorrect." style="position:absolute;left:3905;top:5619;width:27857;height:8325;visibility:visible;mso-wrap-style:square" o:gfxdata="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">
-                  <v:imagedata r:id="rId13" o:title="A logo with white letters and pink dots&#10;&#10;AI-generated content may be incorrect"/>
-                </v:shape>
                 <v:shapetype id="_x0000_t202" coordsize="21600,21600" o:spt="202" path="m,l,21600r21600,l21600,xe">
                   <v:stroke joinstyle="miter"/>
                   <v:path gradientshapeok="t" o:connecttype="rect"/>
                 </v:shapetype>
-                <v:shape id="Text Box 2" o:spid="_x0000_s1029" type="#_x0000_t202" style="position:absolute;left:34671;top:4857;width:36766;height:8693;visibility:visible;mso-wrap-style:square;v-text-anchor:top" o:gfxdata="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" filled="f" stroked="f">
+                <v:shape id="Text Box 2" o:spid="_x0000_s1028" type="#_x0000_t202" style="position:absolute;left:34997;top:5029;width:36767;height:8693;visibility:visible;mso-wrap-style:square;v-text-anchor:top" o:gfxdata="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" filled="f" stroked="f">
                   <v:textbox style="mso-fit-shape-to-text:t">
                     <w:txbxContent>
                       <w:p>
@@ -462,7 +449,16 @@
                             <w:sz w:val="18"/>
                             <w:szCs w:val="18"/>
                           </w:rPr>
-                          <w:t>national membership association for school and trust governance.</w:t>
+                          <w:t>national</w:t>
+                        </w:r>
+                        <w:r>
+                          <w:rPr>
+                            <w:rFonts w:ascii="Lexend Deca" w:hAnsi="Lexend Deca"/>
+                            <w:color w:val="FFFFFF" w:themeColor="background1"/>
+                            <w:sz w:val="18"/>
+                            <w:szCs w:val="18"/>
+                          </w:rPr>
+                          <w:t xml:space="preserve"> membership association for school and trust governance.</w:t>
                         </w:r>
                       </w:p>
                       <w:p>
@@ -486,6 +482,28 @@
                       </w:p>
                     </w:txbxContent>
                   </v:textbox>
+                </v:shape>
+                <v:shapetype id="_x0000_t75" coordsize="21600,21600" o:spt="75" o:preferrelative="t" path="m@4@5l@4@11@9@11@9@5xe" filled="f" stroked="f">
+                  <v:stroke joinstyle="miter"/>
+                  <v:formulas>
+                    <v:f eqn="if lineDrawn pixelLineWidth 0"/>
+                    <v:f eqn="sum @0 1 0"/>
+                    <v:f eqn="sum 0 0 @1"/>
+                    <v:f eqn="prod @2 1 2"/>
+                    <v:f eqn="prod @3 21600 pixelWidth"/>
+                    <v:f eqn="prod @3 21600 pixelHeight"/>
+                    <v:f eqn="sum @0 0 1"/>
+                    <v:f eqn="prod @6 1 2"/>
+                    <v:f eqn="prod @7 21600 pixelWidth"/>
+                    <v:f eqn="sum @8 21600 0"/>
+                    <v:f eqn="prod @7 21600 pixelHeight"/>
+                    <v:f eqn="sum @10 21600 0"/>
+                  </v:formulas>
+                  <v:path o:extrusionok="f" gradientshapeok="t" o:connecttype="rect"/>
+                  <o:lock v:ext="edit" aspectratio="t"/>
+                </v:shapetype>
+                <v:shape id="Picture 13" o:spid="_x0000_s1029" type="#_x0000_t75" alt="A logo with white letters and pink dots&#10;&#10;AI-generated content may be incorrect." style="position:absolute;left:3905;top:5619;width:27857;height:8325;visibility:visible;mso-wrap-style:square" o:gfxdata="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">
+                  <v:imagedata r:id="rId13" o:title="A logo with white letters and pink dots&#10;&#10;AI-generated content may be incorrect"/>
                 </v:shape>
                 <v:line id="Straight Connector 11" o:spid="_x0000_s1030" style="position:absolute;visibility:visible;mso-wrap-style:square" from="35374,5913" to="35374,11812" o:connectortype="straight" o:gfxdata="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" strokecolor="white [3212]" strokeweight="1pt">
                   <v:stroke joinstyle="miter"/>
@@ -690,7 +708,7 @@
           </mc:Choice>
           <mc:Fallback>
             <w:pict>
-              <v:shapetype w14:anchorId="23918BDE" id="_x0000_t6" coordsize="21600,21600" o:spt="6" path="m,l,21600r21600,xe">
+              <v:shapetype w14:anchorId="6767E5A9" id="_x0000_t6" coordsize="21600,21600" o:spt="6" path="m,l,21600r21600,xe">
                 <v:stroke joinstyle="miter"/>
                 <v:path gradientshapeok="t" o:connecttype="custom" o:connectlocs="0,0;0,10800;0,21600;10800,21600;21600,21600;10800,10800" textboxrect="1800,12600,12600,19800"/>
               </v:shapetype>
@@ -766,7 +784,7 @@
           </mc:Choice>
           <mc:Fallback>
             <w:pict>
-              <v:oval w14:anchorId="4E9C1250" id="Oval 7" o:spid="_x0000_s1026" style="position:absolute;margin-left:469.7pt;margin-top:.55pt;width:53.25pt;height:53.25pt;z-index:251658239;visibility:visible;mso-wrap-style:square;mso-wrap-distance-left:9pt;mso-wrap-distance-top:0;mso-wrap-distance-right:9pt;mso-wrap-distance-bottom:0;mso-position-horizontal:absolute;mso-position-horizontal-relative:text;mso-position-vertical:absolute;mso-position-vertical-relative:text;v-text-anchor:middle" o:gfxdata="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" fillcolor="#00407b [3204]" stroked="f" strokeweight="1pt">
+              <v:oval w14:anchorId="2A98098D" id="Oval 7" o:spid="_x0000_s1026" style="position:absolute;margin-left:469.7pt;margin-top:.55pt;width:53.25pt;height:53.25pt;z-index:251658239;visibility:visible;mso-wrap-style:square;mso-wrap-distance-left:9pt;mso-wrap-distance-top:0;mso-wrap-distance-right:9pt;mso-wrap-distance-bottom:0;mso-position-horizontal:absolute;mso-position-horizontal-relative:text;mso-position-vertical:absolute;mso-position-vertical-relative:text;v-text-anchor:middle" o:gfxdata="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" fillcolor="#00407b [3204]" stroked="f" strokeweight="1pt">
                 <v:stroke joinstyle="miter"/>
               </v:oval>
             </w:pict>
@@ -1885,7 +1903,6 @@
         <w:tc>
           <w:tcPr>
             <w:tcW w:w="9918" w:type="dxa"/>
-            <w:shd w:val="clear" w:color="auto" w:fill="auto"/>
           </w:tcPr>
           <w:p>
             <w:pPr>
@@ -1976,7 +1993,6 @@
         <w:tc>
           <w:tcPr>
             <w:tcW w:w="9918" w:type="dxa"/>
-            <w:shd w:val="clear" w:color="auto" w:fill="auto"/>
           </w:tcPr>
           <w:p>
             <w:pPr>
@@ -2082,7 +2098,6 @@
         <w:tc>
           <w:tcPr>
             <w:tcW w:w="9918" w:type="dxa"/>
-            <w:shd w:val="clear" w:color="auto" w:fill="auto"/>
           </w:tcPr>
           <w:p>
             <w:pPr>
@@ -2125,7 +2140,6 @@
         <w:tc>
           <w:tcPr>
             <w:tcW w:w="9918" w:type="dxa"/>
-            <w:shd w:val="clear" w:color="auto" w:fill="auto"/>
           </w:tcPr>
           <w:p>
             <w:pPr>
@@ -2258,7 +2272,6 @@
         <w:tc>
           <w:tcPr>
             <w:tcW w:w="9918" w:type="dxa"/>
-            <w:shd w:val="clear" w:color="auto" w:fill="auto"/>
           </w:tcPr>
           <w:p>
             <w:pPr>
@@ -2357,7 +2370,6 @@
           <w:tcPr>
             <w:tcW w:w="9918" w:type="dxa"/>
             <w:gridSpan w:val="3"/>
-            <w:shd w:val="clear" w:color="auto" w:fill="auto"/>
           </w:tcPr>
           <w:p>
             <w:pPr>
@@ -2595,7 +2607,6 @@
               <w:bottom w:val="single" w:sz="4" w:space="0" w:color="auto"/>
               <w:right w:val="single" w:sz="4" w:space="0" w:color="auto"/>
             </w:tcBorders>
-            <w:shd w:val="clear" w:color="auto" w:fill="auto"/>
             <w:hideMark/>
           </w:tcPr>
           <w:p>
@@ -2629,7 +2640,6 @@
               <w:bottom w:val="single" w:sz="4" w:space="0" w:color="auto"/>
               <w:right w:val="single" w:sz="4" w:space="0" w:color="auto"/>
             </w:tcBorders>
-            <w:shd w:val="clear" w:color="auto" w:fill="auto"/>
             <w:hideMark/>
           </w:tcPr>
           <w:p>
@@ -2663,7 +2673,6 @@
               <w:bottom w:val="single" w:sz="4" w:space="0" w:color="auto"/>
               <w:right w:val="single" w:sz="4" w:space="0" w:color="auto"/>
             </w:tcBorders>
-            <w:shd w:val="clear" w:color="auto" w:fill="auto"/>
             <w:hideMark/>
           </w:tcPr>
           <w:p>
@@ -2716,7 +2725,6 @@
               <w:bottom w:val="single" w:sz="4" w:space="0" w:color="auto"/>
               <w:right w:val="single" w:sz="4" w:space="0" w:color="auto"/>
             </w:tcBorders>
-            <w:shd w:val="clear" w:color="auto" w:fill="auto"/>
           </w:tcPr>
           <w:p>
             <w:pPr>
@@ -2803,7 +2811,6 @@
               <w:bottom w:val="single" w:sz="4" w:space="0" w:color="auto"/>
               <w:right w:val="single" w:sz="4" w:space="0" w:color="auto"/>
             </w:tcBorders>
-            <w:shd w:val="clear" w:color="auto" w:fill="auto"/>
           </w:tcPr>
           <w:p>
             <w:pPr>
@@ -2827,7 +2834,6 @@
               <w:bottom w:val="single" w:sz="4" w:space="0" w:color="auto"/>
               <w:right w:val="single" w:sz="4" w:space="0" w:color="auto"/>
             </w:tcBorders>
-            <w:shd w:val="clear" w:color="auto" w:fill="auto"/>
           </w:tcPr>
           <w:p>
             <w:pPr>
@@ -2870,7 +2876,6 @@
               <w:bottom w:val="single" w:sz="4" w:space="0" w:color="auto"/>
               <w:right w:val="single" w:sz="4" w:space="0" w:color="auto"/>
             </w:tcBorders>
-            <w:shd w:val="clear" w:color="auto" w:fill="auto"/>
             <w:hideMark/>
           </w:tcPr>
           <w:p>
@@ -2970,7 +2975,6 @@
               <w:bottom w:val="single" w:sz="4" w:space="0" w:color="auto"/>
               <w:right w:val="single" w:sz="4" w:space="0" w:color="auto"/>
             </w:tcBorders>
-            <w:shd w:val="clear" w:color="auto" w:fill="auto"/>
             <w:hideMark/>
           </w:tcPr>
           <w:p>
@@ -3004,7 +3008,6 @@
               <w:bottom w:val="single" w:sz="4" w:space="0" w:color="auto"/>
               <w:right w:val="single" w:sz="4" w:space="0" w:color="auto"/>
             </w:tcBorders>
-            <w:shd w:val="clear" w:color="auto" w:fill="auto"/>
             <w:hideMark/>
           </w:tcPr>
           <w:p>
@@ -3094,7 +3097,6 @@
             <w:tcBorders>
               <w:bottom w:val="single" w:sz="4" w:space="0" w:color="auto"/>
             </w:tcBorders>
-            <w:shd w:val="clear" w:color="auto" w:fill="auto"/>
           </w:tcPr>
           <w:p>
             <w:pPr>
@@ -3135,7 +3137,6 @@
               <w:bottom w:val="single" w:sz="4" w:space="0" w:color="auto"/>
               <w:right w:val="single" w:sz="4" w:space="0" w:color="auto"/>
             </w:tcBorders>
-            <w:shd w:val="clear" w:color="auto" w:fill="auto"/>
             <w:hideMark/>
           </w:tcPr>
           <w:p>
@@ -3169,7 +3170,6 @@
               <w:bottom w:val="single" w:sz="4" w:space="0" w:color="auto"/>
               <w:right w:val="single" w:sz="4" w:space="0" w:color="auto"/>
             </w:tcBorders>
-            <w:shd w:val="clear" w:color="auto" w:fill="auto"/>
             <w:hideMark/>
           </w:tcPr>
           <w:p>
@@ -3222,7 +3222,6 @@
               <w:bottom w:val="single" w:sz="4" w:space="0" w:color="auto"/>
               <w:right w:val="single" w:sz="4" w:space="0" w:color="auto"/>
             </w:tcBorders>
-            <w:shd w:val="clear" w:color="auto" w:fill="auto"/>
             <w:hideMark/>
           </w:tcPr>
           <w:p>
@@ -3265,7 +3264,6 @@
               <w:bottom w:val="single" w:sz="4" w:space="0" w:color="auto"/>
               <w:right w:val="single" w:sz="4" w:space="0" w:color="auto"/>
             </w:tcBorders>
-            <w:shd w:val="clear" w:color="auto" w:fill="auto"/>
             <w:hideMark/>
           </w:tcPr>
           <w:p>
@@ -3318,7 +3316,6 @@
               <w:bottom w:val="single" w:sz="4" w:space="0" w:color="auto"/>
               <w:right w:val="single" w:sz="4" w:space="0" w:color="auto"/>
             </w:tcBorders>
-            <w:shd w:val="clear" w:color="auto" w:fill="auto"/>
           </w:tcPr>
           <w:p>
             <w:pPr>
@@ -3351,7 +3348,6 @@
               <w:bottom w:val="single" w:sz="4" w:space="0" w:color="auto"/>
               <w:right w:val="single" w:sz="4" w:space="0" w:color="auto"/>
             </w:tcBorders>
-            <w:shd w:val="clear" w:color="auto" w:fill="auto"/>
           </w:tcPr>
           <w:p>
             <w:pPr>
@@ -3429,7 +3425,6 @@
           <w:tcPr>
             <w:tcW w:w="9921" w:type="dxa"/>
             <w:gridSpan w:val="4"/>
-            <w:shd w:val="clear" w:color="auto" w:fill="auto"/>
           </w:tcPr>
           <w:p>
             <w:pPr>
@@ -3653,7 +3648,6 @@
               <w:bottom w:val="single" w:sz="4" w:space="0" w:color="auto"/>
               <w:right w:val="single" w:sz="4" w:space="0" w:color="auto"/>
             </w:tcBorders>
-            <w:shd w:val="clear" w:color="auto" w:fill="auto"/>
             <w:hideMark/>
           </w:tcPr>
           <w:p>
@@ -3688,7 +3682,6 @@
               <w:bottom w:val="single" w:sz="4" w:space="0" w:color="auto"/>
               <w:right w:val="single" w:sz="4" w:space="0" w:color="auto"/>
             </w:tcBorders>
-            <w:shd w:val="clear" w:color="auto" w:fill="auto"/>
             <w:hideMark/>
           </w:tcPr>
           <w:p>
@@ -3722,7 +3715,6 @@
               <w:bottom w:val="single" w:sz="4" w:space="0" w:color="auto"/>
               <w:right w:val="single" w:sz="4" w:space="0" w:color="auto"/>
             </w:tcBorders>
-            <w:shd w:val="clear" w:color="auto" w:fill="auto"/>
             <w:hideMark/>
           </w:tcPr>
           <w:p>
@@ -3775,7 +3767,6 @@
               <w:bottom w:val="single" w:sz="4" w:space="0" w:color="auto"/>
               <w:right w:val="single" w:sz="4" w:space="0" w:color="auto"/>
             </w:tcBorders>
-            <w:shd w:val="clear" w:color="auto" w:fill="auto"/>
           </w:tcPr>
           <w:p>
             <w:pPr>
@@ -3818,7 +3809,6 @@
               <w:bottom w:val="single" w:sz="4" w:space="0" w:color="auto"/>
               <w:right w:val="single" w:sz="4" w:space="0" w:color="auto"/>
             </w:tcBorders>
-            <w:shd w:val="clear" w:color="auto" w:fill="auto"/>
           </w:tcPr>
           <w:p>
             <w:pPr>
@@ -3842,7 +3832,6 @@
               <w:bottom w:val="single" w:sz="4" w:space="0" w:color="auto"/>
               <w:right w:val="single" w:sz="4" w:space="0" w:color="auto"/>
             </w:tcBorders>
-            <w:shd w:val="clear" w:color="auto" w:fill="auto"/>
           </w:tcPr>
           <w:p>
             <w:pPr>
@@ -3885,7 +3874,6 @@
               <w:bottom w:val="single" w:sz="4" w:space="0" w:color="auto"/>
               <w:right w:val="single" w:sz="4" w:space="0" w:color="auto"/>
             </w:tcBorders>
-            <w:shd w:val="clear" w:color="auto" w:fill="auto"/>
           </w:tcPr>
           <w:p>
             <w:pPr>
@@ -3928,7 +3916,6 @@
               <w:bottom w:val="single" w:sz="4" w:space="0" w:color="auto"/>
               <w:right w:val="single" w:sz="4" w:space="0" w:color="auto"/>
             </w:tcBorders>
-            <w:shd w:val="clear" w:color="auto" w:fill="auto"/>
           </w:tcPr>
           <w:p>
             <w:pPr>
@@ -3952,7 +3939,6 @@
               <w:bottom w:val="single" w:sz="4" w:space="0" w:color="auto"/>
               <w:right w:val="single" w:sz="4" w:space="0" w:color="auto"/>
             </w:tcBorders>
-            <w:shd w:val="clear" w:color="auto" w:fill="auto"/>
           </w:tcPr>
           <w:p>
             <w:pPr>
@@ -3995,7 +3981,6 @@
               <w:bottom w:val="single" w:sz="4" w:space="0" w:color="auto"/>
               <w:right w:val="single" w:sz="4" w:space="0" w:color="auto"/>
             </w:tcBorders>
-            <w:shd w:val="clear" w:color="auto" w:fill="auto"/>
             <w:hideMark/>
           </w:tcPr>
           <w:p>
@@ -4039,7 +4024,6 @@
               <w:bottom w:val="single" w:sz="4" w:space="0" w:color="auto"/>
               <w:right w:val="single" w:sz="4" w:space="0" w:color="auto"/>
             </w:tcBorders>
-            <w:shd w:val="clear" w:color="auto" w:fill="auto"/>
             <w:hideMark/>
           </w:tcPr>
           <w:p>
@@ -4073,7 +4057,6 @@
               <w:bottom w:val="single" w:sz="4" w:space="0" w:color="auto"/>
               <w:right w:val="single" w:sz="4" w:space="0" w:color="auto"/>
             </w:tcBorders>
-            <w:shd w:val="clear" w:color="auto" w:fill="auto"/>
             <w:hideMark/>
           </w:tcPr>
           <w:p>
@@ -4130,12 +4113,11 @@
           <w:tcPr>
             <w:tcW w:w="9918" w:type="dxa"/>
             <w:gridSpan w:val="4"/>
-            <w:shd w:val="clear" w:color="auto" w:fill="auto"/>
           </w:tcPr>
           <w:p>
             <w:pPr>
               <w:pStyle w:val="Bodytextbullets"/>
-              <w:spacing w:after="100"/>
+              <w:spacing w:before="40" w:after="40"/>
               <w:ind w:left="357" w:hanging="357"/>
             </w:pPr>
             <w:r>
@@ -4148,7 +4130,7 @@
           <w:p>
             <w:pPr>
               <w:pStyle w:val="Bodytextbullets"/>
-              <w:spacing w:after="100"/>
+              <w:spacing w:before="40" w:after="40"/>
               <w:ind w:left="357" w:hanging="357"/>
             </w:pPr>
             <w:r>
@@ -4342,7 +4324,6 @@
               <w:bottom w:val="single" w:sz="4" w:space="0" w:color="auto"/>
               <w:right w:val="single" w:sz="4" w:space="0" w:color="auto"/>
             </w:tcBorders>
-            <w:shd w:val="clear" w:color="auto" w:fill="auto"/>
           </w:tcPr>
           <w:p>
             <w:pPr>
@@ -4384,7 +4365,6 @@
               <w:bottom w:val="single" w:sz="4" w:space="0" w:color="auto"/>
               <w:right w:val="single" w:sz="4" w:space="0" w:color="auto"/>
             </w:tcBorders>
-            <w:shd w:val="clear" w:color="auto" w:fill="auto"/>
             <w:hideMark/>
           </w:tcPr>
           <w:p>
@@ -4418,7 +4398,6 @@
               <w:bottom w:val="single" w:sz="4" w:space="0" w:color="auto"/>
               <w:right w:val="single" w:sz="4" w:space="0" w:color="auto"/>
             </w:tcBorders>
-            <w:shd w:val="clear" w:color="auto" w:fill="auto"/>
             <w:hideMark/>
           </w:tcPr>
           <w:p>
@@ -4472,7 +4451,6 @@
               <w:bottom w:val="single" w:sz="4" w:space="0" w:color="auto"/>
               <w:right w:val="single" w:sz="4" w:space="0" w:color="auto"/>
             </w:tcBorders>
-            <w:shd w:val="clear" w:color="auto" w:fill="auto"/>
           </w:tcPr>
           <w:p>
             <w:pPr>
@@ -4505,7 +4483,6 @@
               <w:bottom w:val="single" w:sz="4" w:space="0" w:color="auto"/>
               <w:right w:val="single" w:sz="4" w:space="0" w:color="auto"/>
             </w:tcBorders>
-            <w:shd w:val="clear" w:color="auto" w:fill="auto"/>
           </w:tcPr>
           <w:p>
             <w:pPr>
@@ -4529,7 +4506,6 @@
               <w:bottom w:val="single" w:sz="4" w:space="0" w:color="auto"/>
               <w:right w:val="single" w:sz="4" w:space="0" w:color="auto"/>
             </w:tcBorders>
-            <w:shd w:val="clear" w:color="auto" w:fill="auto"/>
           </w:tcPr>
           <w:p>
             <w:pPr>
@@ -4573,7 +4549,6 @@
               <w:bottom w:val="single" w:sz="4" w:space="0" w:color="auto"/>
               <w:right w:val="single" w:sz="4" w:space="0" w:color="auto"/>
             </w:tcBorders>
-            <w:shd w:val="clear" w:color="auto" w:fill="auto"/>
           </w:tcPr>
           <w:p>
             <w:pPr>
@@ -4648,7 +4623,6 @@
               <w:bottom w:val="single" w:sz="4" w:space="0" w:color="auto"/>
               <w:right w:val="single" w:sz="4" w:space="0" w:color="auto"/>
             </w:tcBorders>
-            <w:shd w:val="clear" w:color="auto" w:fill="auto"/>
           </w:tcPr>
           <w:p>
             <w:pPr>
@@ -4672,7 +4646,6 @@
               <w:bottom w:val="single" w:sz="4" w:space="0" w:color="auto"/>
               <w:right w:val="single" w:sz="4" w:space="0" w:color="auto"/>
             </w:tcBorders>
-            <w:shd w:val="clear" w:color="auto" w:fill="auto"/>
           </w:tcPr>
           <w:p>
             <w:pPr>
@@ -4754,12 +4727,11 @@
           <w:tcPr>
             <w:tcW w:w="9918" w:type="dxa"/>
             <w:gridSpan w:val="3"/>
-            <w:shd w:val="clear" w:color="auto" w:fill="auto"/>
           </w:tcPr>
           <w:p>
             <w:pPr>
               <w:pStyle w:val="Bodytextbullets"/>
-              <w:spacing w:after="100"/>
+              <w:spacing w:before="40" w:after="40"/>
               <w:ind w:left="357" w:hanging="357"/>
             </w:pPr>
             <w:r>
@@ -4772,7 +4744,7 @@
           <w:p>
             <w:pPr>
               <w:pStyle w:val="Bodytextbullets"/>
-              <w:spacing w:after="100"/>
+              <w:spacing w:before="40" w:after="40"/>
               <w:ind w:left="357" w:hanging="357"/>
             </w:pPr>
             <w:r>
@@ -4967,7 +4939,6 @@
               <w:bottom w:val="single" w:sz="4" w:space="0" w:color="auto"/>
               <w:right w:val="single" w:sz="4" w:space="0" w:color="auto"/>
             </w:tcBorders>
-            <w:shd w:val="clear" w:color="auto" w:fill="auto"/>
           </w:tcPr>
           <w:p>
             <w:pPr>
@@ -5025,7 +4996,6 @@
               <w:bottom w:val="single" w:sz="4" w:space="0" w:color="auto"/>
               <w:right w:val="single" w:sz="4" w:space="0" w:color="auto"/>
             </w:tcBorders>
-            <w:shd w:val="clear" w:color="auto" w:fill="auto"/>
             <w:hideMark/>
           </w:tcPr>
           <w:p>
@@ -5060,7 +5030,6 @@
               <w:bottom w:val="single" w:sz="4" w:space="0" w:color="auto"/>
               <w:right w:val="single" w:sz="4" w:space="0" w:color="auto"/>
             </w:tcBorders>
-            <w:shd w:val="clear" w:color="auto" w:fill="auto"/>
             <w:hideMark/>
           </w:tcPr>
           <w:p>
@@ -5113,7 +5082,6 @@
               <w:bottom w:val="single" w:sz="4" w:space="0" w:color="auto"/>
               <w:right w:val="single" w:sz="4" w:space="0" w:color="auto"/>
             </w:tcBorders>
-            <w:shd w:val="clear" w:color="auto" w:fill="auto"/>
           </w:tcPr>
           <w:p>
             <w:pPr>
@@ -5155,7 +5123,6 @@
               <w:bottom w:val="single" w:sz="4" w:space="0" w:color="auto"/>
               <w:right w:val="single" w:sz="4" w:space="0" w:color="auto"/>
             </w:tcBorders>
-            <w:shd w:val="clear" w:color="auto" w:fill="auto"/>
           </w:tcPr>
           <w:p>
             <w:pPr>
@@ -5180,7 +5147,6 @@
               <w:bottom w:val="single" w:sz="4" w:space="0" w:color="auto"/>
               <w:right w:val="single" w:sz="4" w:space="0" w:color="auto"/>
             </w:tcBorders>
-            <w:shd w:val="clear" w:color="auto" w:fill="auto"/>
           </w:tcPr>
           <w:p>
             <w:pPr>
@@ -5223,7 +5189,6 @@
               <w:bottom w:val="single" w:sz="4" w:space="0" w:color="auto"/>
               <w:right w:val="single" w:sz="4" w:space="0" w:color="auto"/>
             </w:tcBorders>
-            <w:shd w:val="clear" w:color="auto" w:fill="auto"/>
           </w:tcPr>
           <w:p>
             <w:pPr>
@@ -5274,7 +5239,6 @@
               <w:bottom w:val="single" w:sz="4" w:space="0" w:color="auto"/>
               <w:right w:val="single" w:sz="4" w:space="0" w:color="auto"/>
             </w:tcBorders>
-            <w:shd w:val="clear" w:color="auto" w:fill="auto"/>
           </w:tcPr>
           <w:p>
             <w:pPr>
@@ -5299,7 +5263,6 @@
               <w:bottom w:val="single" w:sz="4" w:space="0" w:color="auto"/>
               <w:right w:val="single" w:sz="4" w:space="0" w:color="auto"/>
             </w:tcBorders>
-            <w:shd w:val="clear" w:color="auto" w:fill="auto"/>
           </w:tcPr>
           <w:p>
             <w:pPr>
@@ -5372,7 +5335,6 @@
         <w:tc>
           <w:tcPr>
             <w:tcW w:w="9918" w:type="dxa"/>
-            <w:shd w:val="clear" w:color="auto" w:fill="auto"/>
           </w:tcPr>
           <w:p>
             <w:pPr>
@@ -5452,7 +5414,7 @@
                 <w:ilvl w:val="0"/>
                 <w:numId w:val="0"/>
               </w:numPr>
-              <w:spacing w:after="40"/>
+              <w:spacing w:before="0" w:after="0"/>
             </w:pPr>
             <w:r>
               <w:rPr>
@@ -5470,48 +5432,88 @@
           <w:p>
             <w:pPr>
               <w:pStyle w:val="Bodytextbullets"/>
-            </w:pPr>
-            <w:r>
-              <w:t>Key stage 1</w:t>
-            </w:r>
-            <w:r>
-              <w:t xml:space="preserve"> and </w:t>
-            </w:r>
-            <w:r>
-              <w:t xml:space="preserve">2 </w:t>
-            </w:r>
-            <w:r>
-              <w:t>r</w:t>
-            </w:r>
-            <w:r>
-              <w:t>ead</w:t>
-            </w:r>
-            <w:r>
-              <w:t>in</w:t>
-            </w:r>
-            <w:r>
-              <w:t>g</w:t>
-            </w:r>
-            <w:r>
-              <w:t>, writing and maths</w:t>
-            </w:r>
-            <w:r>
-              <w:t xml:space="preserve"> </w:t>
-            </w:r>
-            <w:r>
-              <w:t xml:space="preserve">attainment and progress </w:t>
-            </w:r>
-            <w:r>
-              <w:t>(</w:t>
-            </w:r>
-            <w:r>
-              <w:t>as well as</w:t>
-            </w:r>
-            <w:r>
-              <w:t xml:space="preserve"> spelling, punctuation and grammar </w:t>
-            </w:r>
-            <w:r>
-              <w:t>for key stage 2)</w:t>
+              <w:spacing w:before="40" w:after="40"/>
+              <w:ind w:left="357" w:hanging="357"/>
+              <w:rPr>
+                <w:b/>
+                <w:bCs/>
+                <w:lang w:val="en-GB"/>
+              </w:rPr>
+            </w:pPr>
+            <w:hyperlink r:id="rId24" w:history="1">
+              <w:r>
+                <w:rPr>
+                  <w:rStyle w:val="Hyperlink"/>
+                </w:rPr>
+                <w:t xml:space="preserve">Reception </w:t>
+              </w:r>
+              <w:proofErr w:type="gramStart"/>
+              <w:r>
+                <w:rPr>
+                  <w:rStyle w:val="Hyperlink"/>
+                </w:rPr>
+                <w:t>baseline</w:t>
+              </w:r>
+              <w:proofErr w:type="gramEnd"/>
+              <w:r>
+                <w:rPr>
+                  <w:rStyle w:val="Hyperlink"/>
+                </w:rPr>
+                <w:t xml:space="preserve"> (RBA)</w:t>
+              </w:r>
+            </w:hyperlink>
+            <w:r>
+              <w:t xml:space="preserve"> assessment</w:t>
+            </w:r>
+          </w:p>
+          <w:p>
+            <w:pPr>
+              <w:pStyle w:val="Bodytextbullets"/>
+              <w:spacing w:before="40" w:after="40"/>
+              <w:ind w:left="357" w:hanging="357"/>
+              <w:rPr>
+                <w:b/>
+                <w:bCs/>
+                <w:lang w:val="en-GB"/>
+              </w:rPr>
+            </w:pPr>
+            <w:hyperlink r:id="rId25" w:history="1">
+              <w:r>
+                <w:rPr>
+                  <w:rStyle w:val="Hyperlink"/>
+                </w:rPr>
+                <w:t>Early years foundation stage profile results</w:t>
+              </w:r>
+            </w:hyperlink>
+            <w:r>
+              <w:t xml:space="preserve"> which identi</w:t>
+            </w:r>
+            <w:r>
+              <w:t>fy</w:t>
+            </w:r>
+            <w:r>
+              <w:t xml:space="preserve"> whether children have reached a ‘Good Level of Development’ (GLD)</w:t>
+            </w:r>
+            <w:r>
+              <w:t xml:space="preserve"> – this measure is also relevant to monitor at nursey stage (where relevant)</w:t>
+            </w:r>
+          </w:p>
+          <w:p>
+            <w:pPr>
+              <w:pStyle w:val="Bodytextbullets"/>
+              <w:spacing w:before="40" w:after="120"/>
+              <w:ind w:left="357" w:hanging="357"/>
+            </w:pPr>
+            <w:r>
+              <w:t xml:space="preserve">Key stage 1 and 2 reading, writing and </w:t>
+            </w:r>
+            <w:proofErr w:type="spellStart"/>
+            <w:r>
+              <w:t>maths</w:t>
+            </w:r>
+            <w:proofErr w:type="spellEnd"/>
+            <w:r>
+              <w:t xml:space="preserve"> attainment and progress (as well as spelling, punctuation and grammar for key stage 2)</w:t>
             </w:r>
           </w:p>
           <w:p>
@@ -5521,7 +5523,7 @@
                 <w:ilvl w:val="0"/>
                 <w:numId w:val="0"/>
               </w:numPr>
-              <w:spacing w:before="160" w:after="40"/>
+              <w:spacing w:before="0" w:after="0"/>
               <w:rPr>
                 <w:rFonts w:ascii="Lexend Deca SemiBold" w:hAnsi="Lexend Deca SemiBold"/>
               </w:rPr>
@@ -5536,7 +5538,7 @@
           <w:p>
             <w:pPr>
               <w:pStyle w:val="Bodytextbullets"/>
-              <w:spacing w:before="40"/>
+              <w:spacing w:before="40" w:after="40"/>
               <w:ind w:left="357" w:hanging="357"/>
             </w:pPr>
             <w:r>
@@ -5552,8 +5554,11 @@
           <w:p>
             <w:pPr>
               <w:pStyle w:val="Bodytextbullets"/>
-            </w:pPr>
-            <w:r>
+              <w:spacing w:before="40" w:after="40"/>
+              <w:ind w:left="357" w:hanging="357"/>
+            </w:pPr>
+            <w:r>
+              <w:lastRenderedPageBreak/>
               <w:t xml:space="preserve">GCSE </w:t>
             </w:r>
             <w:r>
@@ -5566,6 +5571,8 @@
           <w:p>
             <w:pPr>
               <w:pStyle w:val="Bodytextbullets"/>
+              <w:spacing w:before="40" w:after="40"/>
+              <w:ind w:left="357" w:hanging="357"/>
             </w:pPr>
             <w:r>
               <w:t>Employment and further study/training d</w:t>
@@ -5604,7 +5611,6 @@
         <w:tc>
           <w:tcPr>
             <w:tcW w:w="9918" w:type="dxa"/>
-            <w:shd w:val="clear" w:color="auto" w:fill="auto"/>
             <w:vAlign w:val="center"/>
           </w:tcPr>
           <w:p>
@@ -5711,7 +5717,7 @@
               </w:rPr>
               <w:t xml:space="preserve">our </w:t>
             </w:r>
-            <w:hyperlink r:id="rId24" w:history="1">
+            <w:hyperlink r:id="rId26" w:history="1">
               <w:r>
                 <w:rPr>
                   <w:rStyle w:val="Hyperlink"/>
@@ -5761,7 +5767,6 @@
         <w:tc>
           <w:tcPr>
             <w:tcW w:w="9918" w:type="dxa"/>
-            <w:shd w:val="clear" w:color="auto" w:fill="auto"/>
           </w:tcPr>
           <w:p>
             <w:pPr>
@@ -5790,7 +5795,7 @@
             <w:r>
               <w:t xml:space="preserve">Headline measures and comments on capacity, workload and </w:t>
             </w:r>
-            <w:hyperlink r:id="rId25" w:history="1">
+            <w:hyperlink r:id="rId27" w:history="1">
               <w:r>
                 <w:rPr>
                   <w:rStyle w:val="Hyperlink"/>
@@ -5812,7 +5817,7 @@
             <w:pPr>
               <w:pStyle w:val="Bodytextbullets"/>
             </w:pPr>
-            <w:hyperlink r:id="rId26" w:history="1">
+            <w:hyperlink r:id="rId28" w:history="1">
               <w:r>
                 <w:rPr>
                   <w:rStyle w:val="Hyperlink"/>
@@ -5900,7 +5905,6 @@
         <w:tc>
           <w:tcPr>
             <w:tcW w:w="9918" w:type="dxa"/>
-            <w:shd w:val="clear" w:color="auto" w:fill="auto"/>
           </w:tcPr>
           <w:p>
             <w:pPr>
@@ -5999,7 +6003,6 @@
           <w:tcPr>
             <w:tcW w:w="9918" w:type="dxa"/>
             <w:gridSpan w:val="3"/>
-            <w:shd w:val="clear" w:color="auto" w:fill="auto"/>
           </w:tcPr>
           <w:p>
             <w:pPr>
@@ -6213,7 +6216,6 @@
               <w:bottom w:val="single" w:sz="4" w:space="0" w:color="auto"/>
               <w:right w:val="single" w:sz="4" w:space="0" w:color="auto"/>
             </w:tcBorders>
-            <w:shd w:val="clear" w:color="auto" w:fill="auto"/>
           </w:tcPr>
           <w:p>
             <w:pPr>
@@ -6244,7 +6246,6 @@
               <w:bottom w:val="single" w:sz="4" w:space="0" w:color="auto"/>
               <w:right w:val="single" w:sz="4" w:space="0" w:color="auto"/>
             </w:tcBorders>
-            <w:shd w:val="clear" w:color="auto" w:fill="auto"/>
             <w:hideMark/>
           </w:tcPr>
           <w:p>
@@ -6279,7 +6280,6 @@
               <w:bottom w:val="single" w:sz="4" w:space="0" w:color="auto"/>
               <w:right w:val="single" w:sz="4" w:space="0" w:color="auto"/>
             </w:tcBorders>
-            <w:shd w:val="clear" w:color="auto" w:fill="auto"/>
             <w:hideMark/>
           </w:tcPr>
           <w:p>
@@ -6377,7 +6377,6 @@
               <w:bottom w:val="single" w:sz="4" w:space="0" w:color="auto"/>
               <w:right w:val="single" w:sz="4" w:space="0" w:color="auto"/>
             </w:tcBorders>
-            <w:shd w:val="clear" w:color="auto" w:fill="auto"/>
           </w:tcPr>
           <w:p>
             <w:pPr>
@@ -6400,7 +6399,7 @@
             <w:r>
               <w:t xml:space="preserve"> plans to </w:t>
             </w:r>
-            <w:hyperlink r:id="rId27" w:history="1">
+            <w:hyperlink r:id="rId29" w:history="1">
               <w:r>
                 <w:rPr>
                   <w:rStyle w:val="Hyperlink"/>
@@ -6435,15 +6434,15 @@
       <w:pPr>
         <w:pStyle w:val="Bodytext1"/>
         <w:rPr>
-          <w:sz w:val="18"/>
-          <w:szCs w:val="18"/>
+          <w:sz w:val="4"/>
+          <w:szCs w:val="4"/>
         </w:rPr>
       </w:pPr>
     </w:p>
     <w:sectPr>
-      <w:headerReference w:type="default" r:id="rId28"/>
-      <w:footerReference w:type="default" r:id="rId29"/>
-      <w:footerReference w:type="first" r:id="rId30"/>
+      <w:headerReference w:type="default" r:id="rId30"/>
+      <w:footerReference w:type="default" r:id="rId31"/>
+      <w:footerReference w:type="first" r:id="rId32"/>
       <w:pgSz w:w="11900" w:h="16840"/>
       <w:pgMar w:top="851" w:right="851" w:bottom="851" w:left="851" w:header="1417" w:footer="850" w:gutter="0"/>
       <w:cols w:space="708"/>
@@ -9523,6 +9522,30 @@
     <w:abstractNumId w:val="25"/>
   </w:num>
   <w:num w:numId="35" w16cid:durableId="124780825">
+    <w:abstractNumId w:val="25"/>
+  </w:num>
+  <w:num w:numId="36" w16cid:durableId="454714011">
+    <w:abstractNumId w:val="25"/>
+  </w:num>
+  <w:num w:numId="37" w16cid:durableId="1075207391">
+    <w:abstractNumId w:val="25"/>
+  </w:num>
+  <w:num w:numId="38" w16cid:durableId="505438793">
+    <w:abstractNumId w:val="25"/>
+  </w:num>
+  <w:num w:numId="39" w16cid:durableId="333800843">
+    <w:abstractNumId w:val="25"/>
+  </w:num>
+  <w:num w:numId="40" w16cid:durableId="717976012">
+    <w:abstractNumId w:val="25"/>
+  </w:num>
+  <w:num w:numId="41" w16cid:durableId="681393033">
+    <w:abstractNumId w:val="25"/>
+  </w:num>
+  <w:num w:numId="42" w16cid:durableId="369040002">
+    <w:abstractNumId w:val="25"/>
+  </w:num>
+  <w:num w:numId="43" w16cid:durableId="136843609">
     <w:abstractNumId w:val="25"/>
   </w:num>
   <w:numIdMacAtCleanup w:val="2"/>
@@ -11182,6 +11205,43 @@
 </file>
 
 <file path=customXml/item1.xml><?xml version="1.0" encoding="utf-8"?>
+<p:properties xmlns:p="http://schemas.microsoft.com/office/2006/metadata/properties" xmlns:xsi="http://www.w3.org/2001/XMLSchema-instance" xmlns:pc="http://schemas.microsoft.com/office/infopath/2007/PartnerControls">
+  <documentManagement>
+    <TaxCatchAll xmlns="8c566321-f672-4e06-a901-b5e72b4c4357" xsi:nil="true"/>
+    <lcf76f155ced4ddcb4097134ff3c332f xmlns="1b80f1f0-c2e8-4eb8-93d1-8fefd45ab30f">
+      <Terms xmlns="http://schemas.microsoft.com/office/infopath/2007/PartnerControls"/>
+    </lcf76f155ced4ddcb4097134ff3c332f>
+    <SharedWithUsers xmlns="aa2e883a-9943-473a-ae4f-24f351ff2e6d">
+      <UserInfo>
+        <DisplayName>Michael Barton</DisplayName>
+        <AccountId>20</AccountId>
+        <AccountType/>
+      </UserInfo>
+      <UserInfo>
+        <DisplayName>Ella Colley</DisplayName>
+        <AccountId>15</AccountId>
+        <AccountType/>
+      </UserInfo>
+      <UserInfo>
+        <DisplayName>Sam Henson</DisplayName>
+        <AccountId>13</AccountId>
+        <AccountType/>
+      </UserInfo>
+      <UserInfo>
+        <DisplayName>Paul Aber</DisplayName>
+        <AccountId>58</AccountId>
+        <AccountType/>
+      </UserInfo>
+    </SharedWithUsers>
+  </documentManagement>
+</p:properties>
+</file>
+
+<file path=customXml/item2.xml><?xml version="1.0" encoding="utf-8"?>
+<b:Sources xmlns:b="http://schemas.openxmlformats.org/officeDocument/2006/bibliography" xmlns="http://schemas.openxmlformats.org/officeDocument/2006/bibliography" SelectedStyle="/APASixthEditionOfficeOnline.xsl" StyleName="APA" Version="6"/>
+</file>
+
+<file path=customXml/item3.xml><?xml version="1.0" encoding="utf-8"?>
 <?mso-contentType ?>
 <FormTemplates xmlns="http://schemas.microsoft.com/sharepoint/v3/contenttype/forms">
   <Display>DocumentLibraryForm</Display>
@@ -11190,11 +11250,12 @@
 </FormTemplates>
 </file>
 
-<file path=customXml/item2.xml><?xml version="1.0" encoding="utf-8"?>
-<ct:contentTypeSchema xmlns:ct="http://schemas.microsoft.com/office/2006/metadata/contentType" xmlns:ma="http://schemas.microsoft.com/office/2006/metadata/properties/metaAttributes" ct:_="" ma:_="" ma:contentTypeName="Document" ma:contentTypeID="0x01010053952FBECA91DD43AE765197929192E4" ma:contentTypeVersion="22" ma:contentTypeDescription="Create a new document." ma:contentTypeScope="" ma:versionID="02862045906dfc553d845a7fd22b6117">
-  <xsd:schema xmlns:xsd="http://www.w3.org/2001/XMLSchema" xmlns:xs="http://www.w3.org/2001/XMLSchema" xmlns:p="http://schemas.microsoft.com/office/2006/metadata/properties" xmlns:ns2="78198113-18e1-4106-9b2d-ba53cb96ed7e" xmlns:ns3="d12247c2-32f1-4f80-aa53-1c82b1e3dea4" targetNamespace="http://schemas.microsoft.com/office/2006/metadata/properties" ma:root="true" ma:fieldsID="bae247deca95a797063d59ce1534fa59" ns2:_="" ns3:_="">
-    <xsd:import namespace="78198113-18e1-4106-9b2d-ba53cb96ed7e"/>
-    <xsd:import namespace="d12247c2-32f1-4f80-aa53-1c82b1e3dea4"/>
+<file path=customXml/item4.xml><?xml version="1.0" encoding="utf-8"?>
+<ct:contentTypeSchema xmlns:ct="http://schemas.microsoft.com/office/2006/metadata/contentType" xmlns:ma="http://schemas.microsoft.com/office/2006/metadata/properties/metaAttributes" ct:_="" ma:_="" ma:contentTypeName="Document" ma:contentTypeID="0x0101008FDC162AB942F14F94B99672127EE7D6" ma:contentTypeVersion="18" ma:contentTypeDescription="Create a new document." ma:contentTypeScope="" ma:versionID="265a6625087fd5a4b31a50f9135bfedc">
+  <xsd:schema xmlns:xsd="http://www.w3.org/2001/XMLSchema" xmlns:xs="http://www.w3.org/2001/XMLSchema" xmlns:p="http://schemas.microsoft.com/office/2006/metadata/properties" xmlns:ns2="1b80f1f0-c2e8-4eb8-93d1-8fefd45ab30f" xmlns:ns3="aa2e883a-9943-473a-ae4f-24f351ff2e6d" xmlns:ns4="8c566321-f672-4e06-a901-b5e72b4c4357" targetNamespace="http://schemas.microsoft.com/office/2006/metadata/properties" ma:root="true" ma:fieldsID="ad30d48c37617ef65a5e611a49bacfcb" ns2:_="" ns3:_="" ns4:_="">
+    <xsd:import namespace="1b80f1f0-c2e8-4eb8-93d1-8fefd45ab30f"/>
+    <xsd:import namespace="aa2e883a-9943-473a-ae4f-24f351ff2e6d"/>
+    <xsd:import namespace="8c566321-f672-4e06-a901-b5e72b4c4357"/>
     <xsd:element name="properties">
       <xsd:complexType>
         <xsd:sequence>
@@ -11204,23 +11265,19 @@
                 <xsd:element ref="ns2:MediaServiceMetadata" minOccurs="0"/>
                 <xsd:element ref="ns2:MediaServiceFastMetadata" minOccurs="0"/>
                 <xsd:element ref="ns2:MediaServiceDateTaken" minOccurs="0"/>
-                <xsd:element ref="ns2:MediaLengthInSeconds" minOccurs="0"/>
-                <xsd:element ref="ns2:lcf76f155ced4ddcb4097134ff3c332f" minOccurs="0"/>
-                <xsd:element ref="ns3:TaxCatchAll" minOccurs="0"/>
-                <xsd:element ref="ns2:MediaServiceLocation" minOccurs="0"/>
+                <xsd:element ref="ns2:MediaServiceAutoTags" minOccurs="0"/>
                 <xsd:element ref="ns2:MediaServiceGenerationTime" minOccurs="0"/>
                 <xsd:element ref="ns2:MediaServiceEventHashCode" minOccurs="0"/>
-                <xsd:element ref="ns2:MediaServiceOCR" minOccurs="0"/>
+                <xsd:element ref="ns2:MediaServiceAutoKeyPoints" minOccurs="0"/>
+                <xsd:element ref="ns2:MediaServiceKeyPoints" minOccurs="0"/>
                 <xsd:element ref="ns3:SharedWithUsers" minOccurs="0"/>
                 <xsd:element ref="ns3:SharedWithDetails" minOccurs="0"/>
-                <xsd:element ref="ns2:Document_x0020_Owner" minOccurs="0"/>
-                <xsd:element ref="ns2:ItenType" minOccurs="0"/>
+                <xsd:element ref="ns2:MediaServiceOCR" minOccurs="0"/>
+                <xsd:element ref="ns2:lcf76f155ced4ddcb4097134ff3c332f" minOccurs="0"/>
+                <xsd:element ref="ns4:TaxCatchAll" minOccurs="0"/>
+                <xsd:element ref="ns2:MediaLengthInSeconds" minOccurs="0"/>
                 <xsd:element ref="ns2:MediaServiceObjectDetectorVersions" minOccurs="0"/>
                 <xsd:element ref="ns2:MediaServiceSearchProperties" minOccurs="0"/>
-                <xsd:element ref="ns2:Tags" minOccurs="0"/>
-                <xsd:element ref="ns2:MediaServiceBillingMetadata" minOccurs="0"/>
-                <xsd:element ref="ns2:Year" minOccurs="0"/>
-                <xsd:element ref="ns2:Service" minOccurs="0"/>
               </xsd:all>
             </xsd:complexType>
           </xsd:element>
@@ -11228,7 +11285,7 @@
       </xsd:complexType>
     </xsd:element>
   </xsd:schema>
-  <xsd:schema xmlns:xsd="http://www.w3.org/2001/XMLSchema" xmlns:xs="http://www.w3.org/2001/XMLSchema" xmlns:dms="http://schemas.microsoft.com/office/2006/documentManagement/types" xmlns:pc="http://schemas.microsoft.com/office/infopath/2007/PartnerControls" targetNamespace="78198113-18e1-4106-9b2d-ba53cb96ed7e" elementFormDefault="qualified">
+  <xsd:schema xmlns:xsd="http://www.w3.org/2001/XMLSchema" xmlns:xs="http://www.w3.org/2001/XMLSchema" xmlns:dms="http://schemas.microsoft.com/office/2006/documentManagement/types" xmlns:pc="http://schemas.microsoft.com/office/infopath/2007/PartnerControls" targetNamespace="1b80f1f0-c2e8-4eb8-93d1-8fefd45ab30f" elementFormDefault="qualified">
     <xsd:import namespace="http://schemas.microsoft.com/office/2006/documentManagement/types"/>
     <xsd:import namespace="http://schemas.microsoft.com/office/infopath/2007/PartnerControls"/>
     <xsd:element name="MediaServiceMetadata" ma:index="8" nillable="true" ma:displayName="MediaServiceMetadata" ma:hidden="true" ma:internalName="MediaServiceMetadata" ma:readOnly="true">
@@ -11241,63 +11298,54 @@
         <xsd:restriction base="dms:Note"/>
       </xsd:simpleType>
     </xsd:element>
-    <xsd:element name="MediaServiceDateTaken" ma:index="10" nillable="true" ma:displayName="MediaServiceDateTaken" ma:hidden="true" ma:indexed="true" ma:internalName="MediaServiceDateTaken" ma:readOnly="true">
+    <xsd:element name="MediaServiceDateTaken" ma:index="10" nillable="true" ma:displayName="MediaServiceDateTaken" ma:hidden="true" ma:internalName="MediaServiceDateTaken" ma:readOnly="true">
       <xsd:simpleType>
         <xsd:restriction base="dms:Text"/>
       </xsd:simpleType>
     </xsd:element>
-    <xsd:element name="MediaLengthInSeconds" ma:index="11" nillable="true" ma:displayName="MediaLengthInSeconds" ma:hidden="true" ma:internalName="MediaLengthInSeconds" ma:readOnly="true">
+    <xsd:element name="MediaServiceAutoTags" ma:index="11" nillable="true" ma:displayName="Tags" ma:hidden="true" ma:internalName="MediaServiceAutoTags" ma:readOnly="true">
       <xsd:simpleType>
-        <xsd:restriction base="dms:Unknown"/>
+        <xsd:restriction base="dms:Text"/>
       </xsd:simpleType>
     </xsd:element>
-    <xsd:element name="lcf76f155ced4ddcb4097134ff3c332f" ma:index="13" nillable="true" ma:taxonomy="true" ma:internalName="lcf76f155ced4ddcb4097134ff3c332f" ma:taxonomyFieldName="MediaServiceImageTags" ma:displayName="Image Tags" ma:readOnly="false" ma:fieldId="{5cf76f15-5ced-4ddc-b409-7134ff3c332f}" ma:taxonomyMulti="true" ma:sspId="ec07c698-60f5-424f-b9af-f4c59398b511" ma:termSetId="09814cd3-568e-fe90-9814-8d621ff8fb84" ma:anchorId="fba54fb3-c3e1-fe81-a776-ca4b69148c4d" ma:open="true" ma:isKeyword="false">
+    <xsd:element name="MediaServiceGenerationTime" ma:index="12" nillable="true" ma:displayName="MediaServiceGenerationTime" ma:hidden="true" ma:internalName="MediaServiceGenerationTime" ma:readOnly="true">
+      <xsd:simpleType>
+        <xsd:restriction base="dms:Text"/>
+      </xsd:simpleType>
+    </xsd:element>
+    <xsd:element name="MediaServiceEventHashCode" ma:index="13" nillable="true" ma:displayName="MediaServiceEventHashCode" ma:hidden="true" ma:internalName="MediaServiceEventHashCode" ma:readOnly="true">
+      <xsd:simpleType>
+        <xsd:restriction base="dms:Text"/>
+      </xsd:simpleType>
+    </xsd:element>
+    <xsd:element name="MediaServiceAutoKeyPoints" ma:index="14" nillable="true" ma:displayName="MediaServiceAutoKeyPoints" ma:hidden="true" ma:internalName="MediaServiceAutoKeyPoints" ma:readOnly="true">
+      <xsd:simpleType>
+        <xsd:restriction base="dms:Note"/>
+      </xsd:simpleType>
+    </xsd:element>
+    <xsd:element name="MediaServiceKeyPoints" ma:index="15" nillable="true" ma:displayName="KeyPoints" ma:hidden="true" ma:internalName="MediaServiceKeyPoints" ma:readOnly="true">
+      <xsd:simpleType>
+        <xsd:restriction base="dms:Note"/>
+      </xsd:simpleType>
+    </xsd:element>
+    <xsd:element name="MediaServiceOCR" ma:index="18" nillable="true" ma:displayName="Extracted Text" ma:hidden="true" ma:internalName="MediaServiceOCR" ma:readOnly="true">
+      <xsd:simpleType>
+        <xsd:restriction base="dms:Note"/>
+      </xsd:simpleType>
+    </xsd:element>
+    <xsd:element name="lcf76f155ced4ddcb4097134ff3c332f" ma:index="20" nillable="true" ma:taxonomy="true" ma:internalName="lcf76f155ced4ddcb4097134ff3c332f" ma:taxonomyFieldName="MediaServiceImageTags" ma:displayName="Image Tags" ma:readOnly="false" ma:fieldId="{5cf76f15-5ced-4ddc-b409-7134ff3c332f}" ma:taxonomyMulti="true" ma:sspId="ec07c698-60f5-424f-b9af-f4c59398b511" ma:termSetId="09814cd3-568e-fe90-9814-8d621ff8fb84" ma:anchorId="fba54fb3-c3e1-fe81-a776-ca4b69148c4d" ma:open="true" ma:isKeyword="false">
       <xsd:complexType>
         <xsd:sequence>
           <xsd:element ref="pc:Terms" minOccurs="0" maxOccurs="1"/>
         </xsd:sequence>
       </xsd:complexType>
     </xsd:element>
-    <xsd:element name="MediaServiceLocation" ma:index="15" nillable="true" ma:displayName="Location" ma:indexed="true" ma:internalName="MediaServiceLocation" ma:readOnly="true">
+    <xsd:element name="MediaLengthInSeconds" ma:index="22" nillable="true" ma:displayName="MediaLengthInSeconds" ma:hidden="true" ma:internalName="MediaLengthInSeconds" ma:readOnly="true">
       <xsd:simpleType>
-        <xsd:restriction base="dms:Text"/>
+        <xsd:restriction base="dms:Unknown"/>
       </xsd:simpleType>
     </xsd:element>
-    <xsd:element name="MediaServiceGenerationTime" ma:index="16" nillable="true" ma:displayName="MediaServiceGenerationTime" ma:hidden="true" ma:internalName="MediaServiceGenerationTime" ma:readOnly="true">
-      <xsd:simpleType>
-        <xsd:restriction base="dms:Text"/>
-      </xsd:simpleType>
-    </xsd:element>
-    <xsd:element name="MediaServiceEventHashCode" ma:index="17" nillable="true" ma:displayName="MediaServiceEventHashCode" ma:hidden="true" ma:internalName="MediaServiceEventHashCode" ma:readOnly="true">
-      <xsd:simpleType>
-        <xsd:restriction base="dms:Text"/>
-      </xsd:simpleType>
-    </xsd:element>
-    <xsd:element name="MediaServiceOCR" ma:index="18" nillable="true" ma:displayName="Extracted Text" ma:internalName="MediaServiceOCR" ma:readOnly="true">
-      <xsd:simpleType>
-        <xsd:restriction base="dms:Note">
-          <xsd:maxLength value="255"/>
-        </xsd:restriction>
-      </xsd:simpleType>
-    </xsd:element>
-    <xsd:element name="Document_x0020_Owner" ma:index="21" nillable="true" ma:displayName="Document Owner" ma:description="The person who created and owns this document" ma:internalName="Document_x0020_Owner">
-      <xsd:simpleType>
-        <xsd:restriction base="dms:Text">
-          <xsd:maxLength value="255"/>
-        </xsd:restriction>
-      </xsd:simpleType>
-    </xsd:element>
-    <xsd:element name="ItenType" ma:index="22" nillable="true" ma:displayName="Item Type" ma:description="Item type such as folder, document, link etc." ma:format="Dropdown" ma:internalName="ItenType">
-      <xsd:simpleType>
-        <xsd:restriction base="dms:Choice">
-          <xsd:enumeration value="Document"/>
-          <xsd:enumeration value="Folder"/>
-          <xsd:enumeration value="Link"/>
-          <xsd:enumeration value="PDF"/>
-        </xsd:restriction>
-      </xsd:simpleType>
-    </xsd:element>
-    <xsd:element name="MediaServiceObjectDetectorVersions" ma:index="23" nillable="true" ma:displayName="MediaServiceObjectDetectorVersions" ma:description="" ma:hidden="true" ma:indexed="true" ma:internalName="MediaServiceObjectDetectorVersions" ma:readOnly="true">
+    <xsd:element name="MediaServiceObjectDetectorVersions" ma:index="23" nillable="true" ma:displayName="MediaServiceObjectDetectorVersions" ma:hidden="true" ma:indexed="true" ma:internalName="MediaServiceObjectDetectorVersions" ma:readOnly="true">
       <xsd:simpleType>
         <xsd:restriction base="dms:Text"/>
       </xsd:simpleType>
@@ -11307,79 +11355,11 @@
         <xsd:restriction base="dms:Note"/>
       </xsd:simpleType>
     </xsd:element>
-    <xsd:element name="Tags" ma:index="25" nillable="true" ma:displayName="Tags" ma:format="Dropdown" ma:internalName="Tags">
-      <xsd:complexType>
-        <xsd:complexContent>
-          <xsd:extension base="dms:MultiChoice">
-            <xsd:sequence>
-              <xsd:element name="Value" maxOccurs="unbounded" minOccurs="0" nillable="true">
-                <xsd:simpleType>
-                  <xsd:restriction base="dms:Choice">
-                    <xsd:enumeration value="International"/>
-                    <xsd:enumeration value="primary research"/>
-                    <xsd:enumeration value="Personal Statement"/>
-                    <xsd:enumeration value="Qualifications"/>
-                    <xsd:enumeration value="References"/>
-                    <xsd:enumeration value="End-to-end apply"/>
-                    <xsd:enumeration value="Continuous application"/>
-                  </xsd:restriction>
-                </xsd:simpleType>
-              </xsd:element>
-            </xsd:sequence>
-          </xsd:extension>
-        </xsd:complexContent>
-      </xsd:complexType>
-    </xsd:element>
-    <xsd:element name="MediaServiceBillingMetadata" ma:index="26" nillable="true" ma:displayName="MediaServiceBillingMetadata" ma:hidden="true" ma:internalName="MediaServiceBillingMetadata" ma:readOnly="true">
-      <xsd:simpleType>
-        <xsd:restriction base="dms:Note"/>
-      </xsd:simpleType>
-    </xsd:element>
-    <xsd:element name="Year" ma:index="27" nillable="true" ma:displayName="Year" ma:format="Dropdown" ma:internalName="Year">
-      <xsd:simpleType>
-        <xsd:restriction base="dms:Text">
-          <xsd:maxLength value="255"/>
-        </xsd:restriction>
-      </xsd:simpleType>
-    </xsd:element>
-    <xsd:element name="Service" ma:index="28" nillable="true" ma:displayName="Service" ma:description="Inidicates which Digital Service this document relates to" ma:format="Dropdown" ma:internalName="Service">
-      <xsd:complexType>
-        <xsd:complexContent>
-          <xsd:extension base="dms:MultiChoiceFillIn">
-            <xsd:sequence>
-              <xsd:element name="Value" maxOccurs="unbounded" minOccurs="0" nillable="true">
-                <xsd:simpleType>
-                  <xsd:union memberTypes="dms:Text">
-                    <xsd:simpleType>
-                      <xsd:restriction base="dms:Choice">
-                        <xsd:enumeration value="School Placements"/>
-                        <xsd:enumeration value="Funding Mentors"/>
-                      </xsd:restriction>
-                    </xsd:simpleType>
-                  </xsd:union>
-                </xsd:simpleType>
-              </xsd:element>
-            </xsd:sequence>
-          </xsd:extension>
-        </xsd:complexContent>
-      </xsd:complexType>
-    </xsd:element>
   </xsd:schema>
-  <xsd:schema xmlns:xsd="http://www.w3.org/2001/XMLSchema" xmlns:xs="http://www.w3.org/2001/XMLSchema" xmlns:dms="http://schemas.microsoft.com/office/2006/documentManagement/types" xmlns:pc="http://schemas.microsoft.com/office/infopath/2007/PartnerControls" targetNamespace="d12247c2-32f1-4f80-aa53-1c82b1e3dea4" elementFormDefault="qualified">
+  <xsd:schema xmlns:xsd="http://www.w3.org/2001/XMLSchema" xmlns:xs="http://www.w3.org/2001/XMLSchema" xmlns:dms="http://schemas.microsoft.com/office/2006/documentManagement/types" xmlns:pc="http://schemas.microsoft.com/office/infopath/2007/PartnerControls" targetNamespace="aa2e883a-9943-473a-ae4f-24f351ff2e6d" elementFormDefault="qualified">
     <xsd:import namespace="http://schemas.microsoft.com/office/2006/documentManagement/types"/>
     <xsd:import namespace="http://schemas.microsoft.com/office/infopath/2007/PartnerControls"/>
-    <xsd:element name="TaxCatchAll" ma:index="14" nillable="true" ma:displayName="Taxonomy Catch All Column" ma:hidden="true" ma:list="{7677c28a-c57a-467d-9ce8-99791d871080}" ma:internalName="TaxCatchAll" ma:showField="CatchAllData" ma:web="d12247c2-32f1-4f80-aa53-1c82b1e3dea4">
-      <xsd:complexType>
-        <xsd:complexContent>
-          <xsd:extension base="dms:MultiChoiceLookup">
-            <xsd:sequence>
-              <xsd:element name="Value" type="dms:Lookup" maxOccurs="unbounded" minOccurs="0" nillable="true"/>
-            </xsd:sequence>
-          </xsd:extension>
-        </xsd:complexContent>
-      </xsd:complexType>
-    </xsd:element>
-    <xsd:element name="SharedWithUsers" ma:index="19" nillable="true" ma:displayName="Shared With" ma:internalName="SharedWithUsers" ma:readOnly="true">
+    <xsd:element name="SharedWithUsers" ma:index="16" nillable="true" ma:displayName="Shared With" ma:hidden="true" ma:internalName="SharedWithUsers" ma:readOnly="true">
       <xsd:complexType>
         <xsd:complexContent>
           <xsd:extension base="dms:UserMulti">
@@ -11398,12 +11378,25 @@
         </xsd:complexContent>
       </xsd:complexType>
     </xsd:element>
-    <xsd:element name="SharedWithDetails" ma:index="20" nillable="true" ma:displayName="Shared With Details" ma:internalName="SharedWithDetails" ma:readOnly="true">
+    <xsd:element name="SharedWithDetails" ma:index="17" nillable="true" ma:displayName="Shared With Details" ma:hidden="true" ma:internalName="SharedWithDetails" ma:readOnly="true">
       <xsd:simpleType>
-        <xsd:restriction base="dms:Note">
-          <xsd:maxLength value="255"/>
-        </xsd:restriction>
+        <xsd:restriction base="dms:Note"/>
       </xsd:simpleType>
+    </xsd:element>
+  </xsd:schema>
+  <xsd:schema xmlns:xsd="http://www.w3.org/2001/XMLSchema" xmlns:xs="http://www.w3.org/2001/XMLSchema" xmlns:dms="http://schemas.microsoft.com/office/2006/documentManagement/types" xmlns:pc="http://schemas.microsoft.com/office/infopath/2007/PartnerControls" targetNamespace="8c566321-f672-4e06-a901-b5e72b4c4357" elementFormDefault="qualified">
+    <xsd:import namespace="http://schemas.microsoft.com/office/2006/documentManagement/types"/>
+    <xsd:import namespace="http://schemas.microsoft.com/office/infopath/2007/PartnerControls"/>
+    <xsd:element name="TaxCatchAll" ma:index="21" nillable="true" ma:displayName="Taxonomy Catch All Column" ma:hidden="true" ma:list="{6a3bb0d2-d0ed-480c-862f-04089b8702a1}" ma:internalName="TaxCatchAll" ma:showField="CatchAllData" ma:web="aa2e883a-9943-473a-ae4f-24f351ff2e6d">
+      <xsd:complexType>
+        <xsd:complexContent>
+          <xsd:extension base="dms:MultiChoiceLookup">
+            <xsd:sequence>
+              <xsd:element name="Value" type="dms:Lookup" maxOccurs="unbounded" minOccurs="0" nillable="true"/>
+            </xsd:sequence>
+          </xsd:extension>
+        </xsd:complexContent>
+      </xsd:complexType>
     </xsd:element>
   </xsd:schema>
   <xsd:schema xmlns="http://schemas.openxmlformats.org/package/2006/metadata/core-properties" xmlns:xsd="http://www.w3.org/2001/XMLSchema" xmlns:xsi="http://www.w3.org/2001/XMLSchema-instance" xmlns:dc="http://purl.org/dc/elements/1.1/" xmlns:dcterms="http://purl.org/dc/terms/" xmlns:odoc="http://schemas.microsoft.com/internal/obd" targetNamespace="http://schemas.openxmlformats.org/package/2006/metadata/core-properties" elementFormDefault="qualified" attributeFormDefault="unqualified" blockDefault="#all">
@@ -11415,8 +11408,8 @@
         <xsd:element ref="dc:creator" minOccurs="0" maxOccurs="1"/>
         <xsd:element ref="dcterms:created" minOccurs="0" maxOccurs="1"/>
         <xsd:element ref="dc:identifier" minOccurs="0" maxOccurs="1"/>
-        <xsd:element name="contentType" minOccurs="0" maxOccurs="1" type="xsd:string" ma:index="0" ma:displayName="Content Type"/>
-        <xsd:element ref="dc:title" minOccurs="0" maxOccurs="1" ma:index="4" ma:displayName="Title"/>
+        <xsd:element name="contentType" minOccurs="0" maxOccurs="1" type="xsd:string" ma:displayName="Content Type"/>
+        <xsd:element ref="dc:title" minOccurs="0" maxOccurs="1" ma:index="1" ma:displayName="Title"/>
         <xsd:element ref="dc:subject" minOccurs="0" maxOccurs="1"/>
         <xsd:element ref="dc:description" minOccurs="0" maxOccurs="1"/>
         <xsd:element name="keywords" minOccurs="0" maxOccurs="1" type="xsd:string"/>
@@ -11505,49 +11498,26 @@
 </ct:contentTypeSchema>
 </file>
 
-<file path=customXml/item3.xml><?xml version="1.0" encoding="utf-8"?>
-<p:properties xmlns:p="http://schemas.microsoft.com/office/2006/metadata/properties" xmlns:xsi="http://www.w3.org/2001/XMLSchema-instance" xmlns:pc="http://schemas.microsoft.com/office/infopath/2007/PartnerControls">
-  <documentManagement>
-    <TaxCatchAll xmlns="d12247c2-32f1-4f80-aa53-1c82b1e3dea4" xsi:nil="true"/>
-    <lcf76f155ced4ddcb4097134ff3c332f xmlns="78198113-18e1-4106-9b2d-ba53cb96ed7e">
-      <Terms xmlns="http://schemas.microsoft.com/office/infopath/2007/PartnerControls"/>
-    </lcf76f155ced4ddcb4097134ff3c332f>
-    <SharedWithUsers xmlns="d12247c2-32f1-4f80-aa53-1c82b1e3dea4">
-      <UserInfo>
-        <DisplayName>Michael Barton</DisplayName>
-        <AccountId>20</AccountId>
-        <AccountType/>
-      </UserInfo>
-      <UserInfo>
-        <DisplayName>Ella Colley</DisplayName>
-        <AccountId>15</AccountId>
-        <AccountType/>
-      </UserInfo>
-      <UserInfo>
-        <DisplayName>Sam Henson</DisplayName>
-        <AccountId>13</AccountId>
-        <AccountType/>
-      </UserInfo>
-      <UserInfo>
-        <DisplayName>Paul Aber</DisplayName>
-        <AccountId>58</AccountId>
-        <AccountType/>
-      </UserInfo>
-    </SharedWithUsers>
-    <Document_x0020_Owner xmlns="78198113-18e1-4106-9b2d-ba53cb96ed7e" xsi:nil="true"/>
-    <Service xmlns="78198113-18e1-4106-9b2d-ba53cb96ed7e" xsi:nil="true"/>
-    <Year xmlns="78198113-18e1-4106-9b2d-ba53cb96ed7e" xsi:nil="true"/>
-    <Tags xmlns="78198113-18e1-4106-9b2d-ba53cb96ed7e" xsi:nil="true"/>
-    <ItenType xmlns="78198113-18e1-4106-9b2d-ba53cb96ed7e" xsi:nil="true"/>
-  </documentManagement>
-</p:properties>
+<file path=customXml/itemProps1.xml><?xml version="1.0" encoding="utf-8"?>
+<ds:datastoreItem xmlns:ds="http://schemas.openxmlformats.org/officeDocument/2006/customXml" ds:itemID="{2D6A56DD-1252-4704-A1AF-2268C6C339BA}">
+  <ds:schemaRefs>
+    <ds:schemaRef ds:uri="http://schemas.microsoft.com/office/2006/metadata/properties"/>
+    <ds:schemaRef ds:uri="http://schemas.microsoft.com/office/infopath/2007/PartnerControls"/>
+    <ds:schemaRef ds:uri="abafda70-30e8-4089-8443-ebe9741ee9b5"/>
+    <ds:schemaRef ds:uri="8ba10463-5e59-4b37-996c-f42fb298e9a9"/>
+  </ds:schemaRefs>
+</ds:datastoreItem>
 </file>
 
-<file path=customXml/item4.xml><?xml version="1.0" encoding="utf-8"?>
-<b:Sources xmlns:b="http://schemas.openxmlformats.org/officeDocument/2006/bibliography" xmlns="http://schemas.openxmlformats.org/officeDocument/2006/bibliography" SelectedStyle="/APASixthEditionOfficeOnline.xsl" StyleName="APA" Version="6"/>
+<file path=customXml/itemProps2.xml><?xml version="1.0" encoding="utf-8"?>
+<ds:datastoreItem xmlns:ds="http://schemas.openxmlformats.org/officeDocument/2006/customXml" ds:itemID="{56B7544D-85E1-6D43-A2AC-DC508645A9A2}">
+  <ds:schemaRefs>
+    <ds:schemaRef ds:uri="http://schemas.openxmlformats.org/officeDocument/2006/bibliography"/>
+  </ds:schemaRefs>
+</ds:datastoreItem>
 </file>
 
-<file path=customXml/itemProps1.xml><?xml version="1.0" encoding="utf-8"?>
+<file path=customXml/itemProps3.xml><?xml version="1.0" encoding="utf-8"?>
 <ds:datastoreItem xmlns:ds="http://schemas.openxmlformats.org/officeDocument/2006/customXml" ds:itemID="{78D73310-6CFC-49E2-84E3-6B5E6185312E}">
   <ds:schemaRefs>
     <ds:schemaRef ds:uri="http://schemas.microsoft.com/sharepoint/v3/contenttype/forms"/>
@@ -11555,52 +11525,6 @@
 </ds:datastoreItem>
 </file>
 
-<file path=customXml/itemProps2.xml><?xml version="1.0" encoding="utf-8"?>
-<ds:datastoreItem xmlns:ds="http://schemas.openxmlformats.org/officeDocument/2006/customXml" ds:itemID="{AFF6B8D2-A850-4167-BEB7-14E83F17002F}">
-  <ds:schemaRefs>
-    <ds:schemaRef ds:uri="http://schemas.microsoft.com/office/2006/metadata/contentType"/>
-    <ds:schemaRef ds:uri="http://schemas.microsoft.com/office/2006/metadata/properties/metaAttributes"/>
-    <ds:schemaRef ds:uri="http://www.w3.org/2001/XMLSchema"/>
-    <ds:schemaRef ds:uri="http://schemas.microsoft.com/office/2006/metadata/properties"/>
-    <ds:schemaRef ds:uri="78198113-18e1-4106-9b2d-ba53cb96ed7e"/>
-    <ds:schemaRef ds:uri="d12247c2-32f1-4f80-aa53-1c82b1e3dea4"/>
-    <ds:schemaRef ds:uri="http://schemas.microsoft.com/office/2006/documentManagement/types"/>
-    <ds:schemaRef ds:uri="http://schemas.microsoft.com/office/infopath/2007/PartnerControls"/>
-    <ds:schemaRef ds:uri="http://schemas.openxmlformats.org/package/2006/metadata/core-properties"/>
-    <ds:schemaRef ds:uri="http://purl.org/dc/elements/1.1/"/>
-    <ds:schemaRef ds:uri="http://purl.org/dc/terms/"/>
-    <ds:schemaRef ds:uri="http://schemas.microsoft.com/internal/obd"/>
-  </ds:schemaRefs>
-</ds:datastoreItem>
-</file>
-
-<file path=customXml/itemProps3.xml><?xml version="1.0" encoding="utf-8"?>
-<ds:datastoreItem xmlns:ds="http://schemas.openxmlformats.org/officeDocument/2006/customXml" ds:itemID="{2D6A56DD-1252-4704-A1AF-2268C6C339BA}">
-  <ds:schemaRefs>
-    <ds:schemaRef ds:uri="http://www.w3.org/XML/1998/namespace"/>
-    <ds:schemaRef ds:uri="http://schemas.microsoft.com/office/infopath/2007/PartnerControls"/>
-    <ds:schemaRef ds:uri="http://schemas.openxmlformats.org/package/2006/metadata/core-properties"/>
-    <ds:schemaRef ds:uri="http://purl.org/dc/elements/1.1/"/>
-    <ds:schemaRef ds:uri="78198113-18e1-4106-9b2d-ba53cb96ed7e"/>
-    <ds:schemaRef ds:uri="http://schemas.microsoft.com/office/2006/documentManagement/types"/>
-    <ds:schemaRef ds:uri="http://purl.org/dc/dcmitype/"/>
-    <ds:schemaRef ds:uri="d12247c2-32f1-4f80-aa53-1c82b1e3dea4"/>
-    <ds:schemaRef ds:uri="http://schemas.microsoft.com/office/2006/metadata/properties"/>
-    <ds:schemaRef ds:uri="http://purl.org/dc/terms/"/>
-  </ds:schemaRefs>
-</ds:datastoreItem>
-</file>
-
 <file path=customXml/itemProps4.xml><?xml version="1.0" encoding="utf-8"?>
-<ds:datastoreItem xmlns:ds="http://schemas.openxmlformats.org/officeDocument/2006/customXml" ds:itemID="{56B7544D-85E1-6D43-A2AC-DC508645A9A2}">
-  <ds:schemaRefs>
-    <ds:schemaRef ds:uri="http://schemas.openxmlformats.org/officeDocument/2006/bibliography"/>
-  </ds:schemaRefs>
-</ds:datastoreItem>
-</file>
-
-<file path=docMetadata/LabelInfo.xml><?xml version="1.0" encoding="utf-8"?>
-<clbl:labelList xmlns:clbl="http://schemas.microsoft.com/office/2020/mipLabelMetadata">
-  <clbl:label id="{fad277c9-c60a-4da1-b5f3-b3b8b34a82f9}" enabled="0" method="" siteId="{fad277c9-c60a-4da1-b5f3-b3b8b34a82f9}" removed="1"/>
-</clbl:labelList>
+<ds:datastoreItem xmlns:ds="http://schemas.openxmlformats.org/officeDocument/2006/customXml" ds:itemID="{ED8F6693-F253-4F2A-89AC-C6A3833BC978}"/>
 </file>
</xml_diff>